<commit_message>
Mais uma correção no relatório
</commit_message>
<xml_diff>
--- a/doc/Relatório P2.docx
+++ b/doc/Relatório P2.docx
@@ -914,8 +914,6 @@
                               </w:rPr>
                               <w:t>getBalance</w:t>
                             </w:r>
-                            <w:bookmarkStart w:id="0" w:name="_GoBack"/>
-                            <w:bookmarkEnd w:id="0"/>
                             <w:proofErr w:type="spellEnd"/>
                             <w:r>
                               <w:rPr>
@@ -992,8 +990,6 @@
                         </w:rPr>
                         <w:t>getBalance</w:t>
                       </w:r>
-                      <w:bookmarkStart w:id="1" w:name="_GoBack"/>
-                      <w:bookmarkEnd w:id="1"/>
                       <w:proofErr w:type="spellEnd"/>
                       <w:r>
                         <w:rPr>
@@ -1266,13 +1262,27 @@
         <w:rPr>
           <w:i w:val="0"/>
         </w:rPr>
-        <w:t xml:space="preserve">é utilizado uma variante do protocolo Quorum Consensus; este protocolo incorpora um conjunto de subconjuntos de réplicas, tal que quaisquer dois subconjuntos se intersetam. Como dito anteriormente, cada réplica guarda </w:t>
-      </w:r>
-      <w:r>
-        <w:rPr>
-          <w:i w:val="0"/>
-        </w:rPr>
-        <w:t xml:space="preserve">o valor do objeto — que, no nosso caso, trata-se do saldo dos utilizadores — e o respetivo </w:t>
+        <w:t xml:space="preserve">é utilizado uma variante do protocolo Quorum Consensus; este protocolo incorpora um conjunto de subconjuntos de réplicas, tal que quaisquer dois subconjuntos </w:t>
+      </w:r>
+      <w:bookmarkStart w:id="0" w:name="_GoBack"/>
+      <w:r>
+        <w:rPr>
+          <w:i w:val="0"/>
+        </w:rPr>
+        <w:t xml:space="preserve">se intersetam. Como dito anteriormente, cada réplica guarda </w:t>
+      </w:r>
+      <w:r>
+        <w:rPr>
+          <w:i w:val="0"/>
+        </w:rPr>
+        <w:t xml:space="preserve">o valor do objeto — que, no nosso caso, </w:t>
+      </w:r>
+      <w:bookmarkEnd w:id="0"/>
+      <w:r>
+        <w:rPr>
+          <w:i w:val="0"/>
+        </w:rPr>
+        <w:t xml:space="preserve">trata-se do saldo dos utilizadores — e o respetivo </w:t>
       </w:r>
       <w:r>
         <w:t>tag</w:t>
@@ -1595,14 +1605,14 @@
         <w:rPr>
           <w:i w:val="0"/>
         </w:rPr>
-        <w:t xml:space="preserve">éplica, que respondem com &lt;tag, email, </w:t>
+        <w:t xml:space="preserve">éplica, que respondem com &lt;email, </w:t>
       </w:r>
       <w:proofErr w:type="spellStart"/>
       <w:r>
         <w:rPr>
           <w:i w:val="0"/>
         </w:rPr>
-        <w:t>value</w:t>
+        <w:t>balanceView</w:t>
       </w:r>
       <w:proofErr w:type="spellEnd"/>
       <w:r>
@@ -3988,7 +3998,7 @@
 </file>
 
 <file path=customXml/itemProps1.xml><?xml version="1.0" encoding="utf-8"?>
-<ds:datastoreItem xmlns:ds="http://schemas.openxmlformats.org/officeDocument/2006/customXml" ds:itemID="{3A38A326-8AA3-FF40-9C00-7DE0243F5CB6}">
+<ds:datastoreItem xmlns:ds="http://schemas.openxmlformats.org/officeDocument/2006/customXml" ds:itemID="{4B8B89AA-7BFB-3045-8E81-7FB887A5B542}">
   <ds:schemaRefs>
     <ds:schemaRef ds:uri="http://schemas.openxmlformats.org/officeDocument/2006/bibliography"/>
   </ds:schemaRefs>

</xml_diff>